<commit_message>
First crack at exercise 2, ready for a walkthrough
</commit_message>
<xml_diff>
--- a/06 Exercise 2 - Understand/Pipeline Design Key.docx
+++ b/06 Exercise 2 - Understand/Pipeline Design Key.docx
@@ -6,142 +6,1086 @@
       <w:tblPr>
         <w:tblStyle w:val="TableGrid"/>
         <w:tblW w:w="0" w:type="auto"/>
+        <w:tblBorders>
+          <w:top w:val="none" w:sz="0" w:space="0" w:color="auto"/>
+          <w:left w:val="none" w:sz="0" w:space="0" w:color="auto"/>
+          <w:bottom w:val="none" w:sz="0" w:space="0" w:color="auto"/>
+          <w:right w:val="none" w:sz="0" w:space="0" w:color="auto"/>
+          <w:insideH w:val="none" w:sz="0" w:space="0" w:color="auto"/>
+          <w:insideV w:val="none" w:sz="0" w:space="0" w:color="auto"/>
+        </w:tblBorders>
         <w:tblLook w:val="04A0" w:firstRow="1" w:lastRow="0" w:firstColumn="1" w:lastColumn="0" w:noHBand="0" w:noVBand="1"/>
       </w:tblPr>
       <w:tblGrid>
-        <w:gridCol w:w="2252"/>
-        <w:gridCol w:w="2252"/>
-        <w:gridCol w:w="2253"/>
-        <w:gridCol w:w="2253"/>
+        <w:gridCol w:w="4253"/>
+        <w:gridCol w:w="2546"/>
+        <w:gridCol w:w="4116"/>
+        <w:gridCol w:w="2830"/>
       </w:tblGrid>
       <w:tr>
         <w:tc>
           <w:tcPr>
-            <w:tcW w:w="2252" w:type="dxa"/>
+            <w:tcW w:w="4253" w:type="dxa"/>
+            <w:tcBorders>
+              <w:top w:val="single" w:sz="4" w:space="0" w:color="auto"/>
+              <w:left w:val="single" w:sz="4" w:space="0" w:color="auto"/>
+              <w:bottom w:val="single" w:sz="4" w:space="0" w:color="auto"/>
+            </w:tcBorders>
           </w:tcPr>
           <w:p>
-            <w:r>
+            <w:pPr>
+              <w:rPr>
+                <w:b/>
+                <w:sz w:val="28"/>
+                <w:szCs w:val="28"/>
+              </w:rPr>
+            </w:pPr>
+            <w:r>
+              <w:rPr>
+                <w:b/>
+                <w:sz w:val="28"/>
+                <w:szCs w:val="28"/>
+              </w:rPr>
               <w:t>Source Control</w:t>
+            </w:r>
+          </w:p>
+          <w:p>
+            <w:pPr>
+              <w:rPr>
+                <w:sz w:val="28"/>
+                <w:szCs w:val="28"/>
+              </w:rPr>
+            </w:pPr>
+            <w:r>
+              <w:rPr>
+                <w:sz w:val="28"/>
+                <w:szCs w:val="28"/>
+              </w:rPr>
+              <w:t xml:space="preserve">Your application code and (hopefully) configuration should be stored in source control, use this symbol to show where interactions </w:t>
+            </w:r>
+            <w:r>
+              <w:rPr>
+                <w:sz w:val="28"/>
+                <w:szCs w:val="28"/>
+              </w:rPr>
+              <w:t>with source control occur</w:t>
             </w:r>
           </w:p>
         </w:tc>
         <w:tc>
           <w:tcPr>
-            <w:tcW w:w="2252" w:type="dxa"/>
+            <w:tcW w:w="2546" w:type="dxa"/>
+            <w:tcBorders>
+              <w:top w:val="single" w:sz="4" w:space="0" w:color="auto"/>
+              <w:bottom w:val="single" w:sz="4" w:space="0" w:color="auto"/>
+              <w:right w:val="single" w:sz="4" w:space="0" w:color="auto"/>
+            </w:tcBorders>
           </w:tcPr>
-          <w:p/>
+          <w:p>
+            <w:pPr>
+              <w:rPr>
+                <w:rFonts w:eastAsia="Times New Roman"/>
+                <w:sz w:val="28"/>
+                <w:szCs w:val="28"/>
+              </w:rPr>
+            </w:pPr>
+            <w:r>
+              <w:rPr>
+                <w:noProof/>
+                <w:sz w:val="28"/>
+                <w:szCs w:val="28"/>
+              </w:rPr>
+              <w:drawing>
+                <wp:anchor distT="0" distB="0" distL="114300" distR="114300" simplePos="0" relativeHeight="251658240" behindDoc="0" locked="0" layoutInCell="1" allowOverlap="1" wp14:anchorId="30DB9415" wp14:editId="1D156682">
+                  <wp:simplePos x="0" y="0"/>
+                  <wp:positionH relativeFrom="margin">
+                    <wp:align>center</wp:align>
+                  </wp:positionH>
+                  <wp:positionV relativeFrom="margin">
+                    <wp:align>center</wp:align>
+                  </wp:positionV>
+                  <wp:extent cx="914400" cy="914400"/>
+                  <wp:effectExtent l="0" t="0" r="0" b="0"/>
+                  <wp:wrapSquare wrapText="bothSides"/>
+                  <wp:docPr id="3" name="Graphic 3" descr="Database"/>
+                  <wp:cNvGraphicFramePr>
+                    <a:graphicFrameLocks xmlns:a="http://schemas.openxmlformats.org/drawingml/2006/main" noChangeAspect="1"/>
+                  </wp:cNvGraphicFramePr>
+                  <a:graphic xmlns:a="http://schemas.openxmlformats.org/drawingml/2006/main">
+                    <a:graphicData uri="http://schemas.openxmlformats.org/drawingml/2006/picture">
+                      <pic:pic xmlns:pic="http://schemas.openxmlformats.org/drawingml/2006/picture">
+                        <pic:nvPicPr>
+                          <pic:cNvPr id="3" name="mediafile_kPrSTi.svg"/>
+                          <pic:cNvPicPr/>
+                        </pic:nvPicPr>
+                        <pic:blipFill>
+                          <a:blip r:embed="rId6">
+                            <a:extLst>
+                              <a:ext uri="{28A0092B-C50C-407E-A947-70E740481C1C}">
+                                <a14:useLocalDpi xmlns:a14="http://schemas.microsoft.com/office/drawing/2010/main" val="0"/>
+                              </a:ext>
+                              <a:ext uri="{96DAC541-7B7A-43D3-8B79-37D633B846F1}">
+                                <asvg:svgBlip xmlns:asvg="http://schemas.microsoft.com/office/drawing/2016/SVG/main" r:embed="rId7"/>
+                              </a:ext>
+                            </a:extLst>
+                          </a:blip>
+                          <a:stretch>
+                            <a:fillRect/>
+                          </a:stretch>
+                        </pic:blipFill>
+                        <pic:spPr>
+                          <a:xfrm>
+                            <a:off x="0" y="0"/>
+                            <a:ext cx="914400" cy="914400"/>
+                          </a:xfrm>
+                          <a:prstGeom prst="rect">
+                            <a:avLst/>
+                          </a:prstGeom>
+                        </pic:spPr>
+                      </pic:pic>
+                    </a:graphicData>
+                  </a:graphic>
+                </wp:anchor>
+              </w:drawing>
+            </w:r>
+            <w:r>
+              <w:rPr>
+                <w:sz w:val="28"/>
+                <w:szCs w:val="28"/>
+              </w:rPr>
+              <w:fldChar w:fldCharType="begin"/>
+            </w:r>
+            <w:r>
+              <w:rPr>
+                <w:sz w:val="28"/>
+                <w:szCs w:val="28"/>
+              </w:rPr>
+              <w:instrText xml:space="preserve"> INCLUDEPICTURE "http://verificationexcellence.in/wp-content/uploads/2018/07/versioncontrol.jpg" \* MERGEFORMATINET </w:instrText>
+            </w:r>
+            <w:r>
+              <w:rPr>
+                <w:sz w:val="28"/>
+                <w:szCs w:val="28"/>
+              </w:rPr>
+              <w:fldChar w:fldCharType="separate"/>
+            </w:r>
+            <w:r>
+              <w:rPr>
+                <w:sz w:val="28"/>
+                <w:szCs w:val="28"/>
+              </w:rPr>
+              <w:fldChar w:fldCharType="end"/>
+            </w:r>
+          </w:p>
         </w:tc>
         <w:tc>
           <w:tcPr>
-            <w:tcW w:w="2253" w:type="dxa"/>
+            <w:tcW w:w="4116" w:type="dxa"/>
+            <w:tcBorders>
+              <w:top w:val="single" w:sz="4" w:space="0" w:color="auto"/>
+              <w:left w:val="single" w:sz="4" w:space="0" w:color="auto"/>
+              <w:bottom w:val="single" w:sz="4" w:space="0" w:color="auto"/>
+            </w:tcBorders>
           </w:tcPr>
           <w:p>
-            <w:bookmarkStart w:id="0" w:name="_GoBack"/>
-            <w:bookmarkEnd w:id="0"/>
+            <w:pPr>
+              <w:rPr>
+                <w:b/>
+                <w:sz w:val="28"/>
+                <w:szCs w:val="28"/>
+              </w:rPr>
+            </w:pPr>
+            <w:r>
+              <w:rPr>
+                <w:b/>
+                <w:sz w:val="28"/>
+                <w:szCs w:val="28"/>
+              </w:rPr>
+              <w:t>Deployment</w:t>
+            </w:r>
+          </w:p>
+          <w:p>
+            <w:pPr>
+              <w:rPr>
+                <w:sz w:val="28"/>
+                <w:szCs w:val="28"/>
+              </w:rPr>
+            </w:pPr>
+            <w:r>
+              <w:rPr>
+                <w:sz w:val="28"/>
+                <w:szCs w:val="28"/>
+              </w:rPr>
+              <w:t>You’ve pull from source control, built your binaries, stored them you will need to deploy them. This is a good point to run a meaningful set of smoke tests.</w:t>
+            </w:r>
           </w:p>
         </w:tc>
         <w:tc>
           <w:tcPr>
-            <w:tcW w:w="2253" w:type="dxa"/>
+            <w:tcW w:w="2830" w:type="dxa"/>
+            <w:tcBorders>
+              <w:top w:val="single" w:sz="4" w:space="0" w:color="auto"/>
+              <w:bottom w:val="single" w:sz="4" w:space="0" w:color="auto"/>
+              <w:right w:val="single" w:sz="4" w:space="0" w:color="auto"/>
+            </w:tcBorders>
           </w:tcPr>
-          <w:p/>
+          <w:p>
+            <w:pPr>
+              <w:rPr>
+                <w:b/>
+                <w:sz w:val="28"/>
+                <w:szCs w:val="28"/>
+              </w:rPr>
+            </w:pPr>
+            <w:r>
+              <w:rPr>
+                <w:b/>
+                <w:noProof/>
+                <w:sz w:val="28"/>
+                <w:szCs w:val="28"/>
+              </w:rPr>
+              <w:drawing>
+                <wp:anchor distT="0" distB="0" distL="114300" distR="114300" simplePos="0" relativeHeight="251662336" behindDoc="0" locked="0" layoutInCell="1" allowOverlap="1" wp14:anchorId="2C5C7E3E" wp14:editId="00878554">
+                  <wp:simplePos x="0" y="0"/>
+                  <wp:positionH relativeFrom="margin">
+                    <wp:align>center</wp:align>
+                  </wp:positionH>
+                  <wp:positionV relativeFrom="margin">
+                    <wp:align>center</wp:align>
+                  </wp:positionV>
+                  <wp:extent cx="914400" cy="914400"/>
+                  <wp:effectExtent l="0" t="0" r="0" b="0"/>
+                  <wp:wrapSquare wrapText="bothSides"/>
+                  <wp:docPr id="13" name="Graphic 13" descr="Download from cloud"/>
+                  <wp:cNvGraphicFramePr>
+                    <a:graphicFrameLocks xmlns:a="http://schemas.openxmlformats.org/drawingml/2006/main" noChangeAspect="1"/>
+                  </wp:cNvGraphicFramePr>
+                  <a:graphic xmlns:a="http://schemas.openxmlformats.org/drawingml/2006/main">
+                    <a:graphicData uri="http://schemas.openxmlformats.org/drawingml/2006/picture">
+                      <pic:pic xmlns:pic="http://schemas.openxmlformats.org/drawingml/2006/picture">
+                        <pic:nvPicPr>
+                          <pic:cNvPr id="13" name="mediafile_g3ZSmH.svg"/>
+                          <pic:cNvPicPr/>
+                        </pic:nvPicPr>
+                        <pic:blipFill>
+                          <a:blip r:embed="rId8">
+                            <a:extLst>
+                              <a:ext uri="{28A0092B-C50C-407E-A947-70E740481C1C}">
+                                <a14:useLocalDpi xmlns:a14="http://schemas.microsoft.com/office/drawing/2010/main" val="0"/>
+                              </a:ext>
+                              <a:ext uri="{96DAC541-7B7A-43D3-8B79-37D633B846F1}">
+                                <asvg:svgBlip xmlns:asvg="http://schemas.microsoft.com/office/drawing/2016/SVG/main" r:embed="rId9"/>
+                              </a:ext>
+                            </a:extLst>
+                          </a:blip>
+                          <a:stretch>
+                            <a:fillRect/>
+                          </a:stretch>
+                        </pic:blipFill>
+                        <pic:spPr>
+                          <a:xfrm>
+                            <a:off x="0" y="0"/>
+                            <a:ext cx="914400" cy="914400"/>
+                          </a:xfrm>
+                          <a:prstGeom prst="rect">
+                            <a:avLst/>
+                          </a:prstGeom>
+                        </pic:spPr>
+                      </pic:pic>
+                    </a:graphicData>
+                  </a:graphic>
+                </wp:anchor>
+              </w:drawing>
+            </w:r>
+          </w:p>
         </w:tc>
       </w:tr>
       <w:tr>
+        <w:trPr>
+          <w:trHeight w:val="2032"/>
+        </w:trPr>
         <w:tc>
           <w:tcPr>
-            <w:tcW w:w="2252" w:type="dxa"/>
+            <w:tcW w:w="4253" w:type="dxa"/>
+            <w:tcBorders>
+              <w:top w:val="single" w:sz="4" w:space="0" w:color="auto"/>
+              <w:left w:val="single" w:sz="4" w:space="0" w:color="auto"/>
+              <w:bottom w:val="single" w:sz="4" w:space="0" w:color="auto"/>
+            </w:tcBorders>
           </w:tcPr>
           <w:p>
-            <w:r>
-              <w:t>Artefact or Build Repository</w:t>
+            <w:pPr>
+              <w:rPr>
+                <w:b/>
+                <w:sz w:val="28"/>
+                <w:szCs w:val="28"/>
+              </w:rPr>
+            </w:pPr>
+            <w:r>
+              <w:rPr>
+                <w:b/>
+                <w:sz w:val="28"/>
+                <w:szCs w:val="28"/>
+              </w:rPr>
+              <w:t>Art</w:t>
+            </w:r>
+            <w:r>
+              <w:rPr>
+                <w:b/>
+                <w:sz w:val="28"/>
+                <w:szCs w:val="28"/>
+              </w:rPr>
+              <w:t>i</w:t>
+            </w:r>
+            <w:r>
+              <w:rPr>
+                <w:b/>
+                <w:sz w:val="28"/>
+                <w:szCs w:val="28"/>
+              </w:rPr>
+              <w:t>fact Repository</w:t>
+            </w:r>
+          </w:p>
+          <w:p>
+            <w:pPr>
+              <w:rPr>
+                <w:sz w:val="28"/>
+                <w:szCs w:val="28"/>
+              </w:rPr>
+            </w:pPr>
+            <w:r>
+              <w:rPr>
+                <w:sz w:val="28"/>
+                <w:szCs w:val="28"/>
+              </w:rPr>
+              <w:t xml:space="preserve">Where application builds can be stored and then promoted to various environments when needed. </w:t>
             </w:r>
           </w:p>
         </w:tc>
         <w:tc>
           <w:tcPr>
-            <w:tcW w:w="2252" w:type="dxa"/>
+            <w:tcW w:w="2546" w:type="dxa"/>
+            <w:tcBorders>
+              <w:top w:val="single" w:sz="4" w:space="0" w:color="auto"/>
+              <w:bottom w:val="single" w:sz="4" w:space="0" w:color="auto"/>
+              <w:right w:val="single" w:sz="4" w:space="0" w:color="auto"/>
+            </w:tcBorders>
           </w:tcPr>
-          <w:p/>
+          <w:p>
+            <w:pPr>
+              <w:rPr>
+                <w:b/>
+                <w:sz w:val="28"/>
+                <w:szCs w:val="28"/>
+              </w:rPr>
+            </w:pPr>
+            <w:r>
+              <w:rPr>
+                <w:b/>
+                <w:noProof/>
+                <w:sz w:val="28"/>
+                <w:szCs w:val="28"/>
+              </w:rPr>
+              <w:drawing>
+                <wp:anchor distT="0" distB="0" distL="114300" distR="114300" simplePos="0" relativeHeight="251659264" behindDoc="0" locked="0" layoutInCell="1" allowOverlap="1" wp14:anchorId="70BAC071" wp14:editId="609D3741">
+                  <wp:simplePos x="0" y="0"/>
+                  <wp:positionH relativeFrom="margin">
+                    <wp:align>center</wp:align>
+                  </wp:positionH>
+                  <wp:positionV relativeFrom="margin">
+                    <wp:align>bottom</wp:align>
+                  </wp:positionV>
+                  <wp:extent cx="914400" cy="914400"/>
+                  <wp:effectExtent l="0" t="0" r="0" b="0"/>
+                  <wp:wrapSquare wrapText="bothSides"/>
+                  <wp:docPr id="4" name="Graphic 4" descr="Box"/>
+                  <wp:cNvGraphicFramePr>
+                    <a:graphicFrameLocks xmlns:a="http://schemas.openxmlformats.org/drawingml/2006/main" noChangeAspect="1"/>
+                  </wp:cNvGraphicFramePr>
+                  <a:graphic xmlns:a="http://schemas.openxmlformats.org/drawingml/2006/main">
+                    <a:graphicData uri="http://schemas.openxmlformats.org/drawingml/2006/picture">
+                      <pic:pic xmlns:pic="http://schemas.openxmlformats.org/drawingml/2006/picture">
+                        <pic:nvPicPr>
+                          <pic:cNvPr id="4" name="mediafile_1yyfDO.svg"/>
+                          <pic:cNvPicPr/>
+                        </pic:nvPicPr>
+                        <pic:blipFill>
+                          <a:blip r:embed="rId10">
+                            <a:extLst>
+                              <a:ext uri="{28A0092B-C50C-407E-A947-70E740481C1C}">
+                                <a14:useLocalDpi xmlns:a14="http://schemas.microsoft.com/office/drawing/2010/main" val="0"/>
+                              </a:ext>
+                              <a:ext uri="{96DAC541-7B7A-43D3-8B79-37D633B846F1}">
+                                <asvg:svgBlip xmlns:asvg="http://schemas.microsoft.com/office/drawing/2016/SVG/main" r:embed="rId11"/>
+                              </a:ext>
+                            </a:extLst>
+                          </a:blip>
+                          <a:stretch>
+                            <a:fillRect/>
+                          </a:stretch>
+                        </pic:blipFill>
+                        <pic:spPr>
+                          <a:xfrm>
+                            <a:off x="0" y="0"/>
+                            <a:ext cx="914400" cy="914400"/>
+                          </a:xfrm>
+                          <a:prstGeom prst="rect">
+                            <a:avLst/>
+                          </a:prstGeom>
+                        </pic:spPr>
+                      </pic:pic>
+                    </a:graphicData>
+                  </a:graphic>
+                </wp:anchor>
+              </w:drawing>
+            </w:r>
+          </w:p>
         </w:tc>
         <w:tc>
           <w:tcPr>
-            <w:tcW w:w="2253" w:type="dxa"/>
+            <w:tcW w:w="4116" w:type="dxa"/>
+            <w:tcBorders>
+              <w:top w:val="single" w:sz="4" w:space="0" w:color="auto"/>
+              <w:left w:val="single" w:sz="4" w:space="0" w:color="auto"/>
+              <w:bottom w:val="single" w:sz="4" w:space="0" w:color="auto"/>
+            </w:tcBorders>
           </w:tcPr>
-          <w:p/>
+          <w:p>
+            <w:pPr>
+              <w:rPr>
+                <w:b/>
+                <w:sz w:val="28"/>
+                <w:szCs w:val="28"/>
+              </w:rPr>
+            </w:pPr>
+            <w:r>
+              <w:rPr>
+                <w:b/>
+                <w:sz w:val="28"/>
+                <w:szCs w:val="28"/>
+              </w:rPr>
+              <w:t>Tracking</w:t>
+            </w:r>
+          </w:p>
+          <w:p>
+            <w:pPr>
+              <w:rPr>
+                <w:sz w:val="28"/>
+                <w:szCs w:val="28"/>
+              </w:rPr>
+            </w:pPr>
+            <w:r>
+              <w:rPr>
+                <w:sz w:val="28"/>
+                <w:szCs w:val="28"/>
+              </w:rPr>
+              <w:t>Certain audit activity might be needed for external audit purposes. When should we write information to our issue trackers or service management tools?</w:t>
+            </w:r>
+          </w:p>
         </w:tc>
         <w:tc>
           <w:tcPr>
-            <w:tcW w:w="2253" w:type="dxa"/>
+            <w:tcW w:w="2830" w:type="dxa"/>
+            <w:tcBorders>
+              <w:top w:val="single" w:sz="4" w:space="0" w:color="auto"/>
+              <w:bottom w:val="single" w:sz="4" w:space="0" w:color="auto"/>
+              <w:right w:val="single" w:sz="4" w:space="0" w:color="auto"/>
+            </w:tcBorders>
           </w:tcPr>
-          <w:p/>
+          <w:p>
+            <w:pPr>
+              <w:rPr>
+                <w:b/>
+                <w:sz w:val="28"/>
+                <w:szCs w:val="28"/>
+              </w:rPr>
+            </w:pPr>
+            <w:r>
+              <w:rPr>
+                <w:b/>
+                <w:noProof/>
+                <w:sz w:val="28"/>
+                <w:szCs w:val="28"/>
+              </w:rPr>
+              <w:drawing>
+                <wp:anchor distT="0" distB="0" distL="114300" distR="114300" simplePos="0" relativeHeight="251663360" behindDoc="0" locked="0" layoutInCell="1" allowOverlap="1" wp14:anchorId="5AB9B59F" wp14:editId="62A639A8">
+                  <wp:simplePos x="0" y="0"/>
+                  <wp:positionH relativeFrom="margin">
+                    <wp:align>center</wp:align>
+                  </wp:positionH>
+                  <wp:positionV relativeFrom="margin">
+                    <wp:align>center</wp:align>
+                  </wp:positionV>
+                  <wp:extent cx="914400" cy="914400"/>
+                  <wp:effectExtent l="0" t="0" r="0" b="0"/>
+                  <wp:wrapSquare wrapText="bothSides"/>
+                  <wp:docPr id="8" name="Graphic 8" descr="Document"/>
+                  <wp:cNvGraphicFramePr>
+                    <a:graphicFrameLocks xmlns:a="http://schemas.openxmlformats.org/drawingml/2006/main" noChangeAspect="1"/>
+                  </wp:cNvGraphicFramePr>
+                  <a:graphic xmlns:a="http://schemas.openxmlformats.org/drawingml/2006/main">
+                    <a:graphicData uri="http://schemas.openxmlformats.org/drawingml/2006/picture">
+                      <pic:pic xmlns:pic="http://schemas.openxmlformats.org/drawingml/2006/picture">
+                        <pic:nvPicPr>
+                          <pic:cNvPr id="8" name="mediafile_KD9s0x.svg"/>
+                          <pic:cNvPicPr/>
+                        </pic:nvPicPr>
+                        <pic:blipFill>
+                          <a:blip r:embed="rId12">
+                            <a:extLst>
+                              <a:ext uri="{28A0092B-C50C-407E-A947-70E740481C1C}">
+                                <a14:useLocalDpi xmlns:a14="http://schemas.microsoft.com/office/drawing/2010/main" val="0"/>
+                              </a:ext>
+                              <a:ext uri="{96DAC541-7B7A-43D3-8B79-37D633B846F1}">
+                                <asvg:svgBlip xmlns:asvg="http://schemas.microsoft.com/office/drawing/2016/SVG/main" r:embed="rId13"/>
+                              </a:ext>
+                            </a:extLst>
+                          </a:blip>
+                          <a:stretch>
+                            <a:fillRect/>
+                          </a:stretch>
+                        </pic:blipFill>
+                        <pic:spPr>
+                          <a:xfrm>
+                            <a:off x="0" y="0"/>
+                            <a:ext cx="914400" cy="914400"/>
+                          </a:xfrm>
+                          <a:prstGeom prst="rect">
+                            <a:avLst/>
+                          </a:prstGeom>
+                        </pic:spPr>
+                      </pic:pic>
+                    </a:graphicData>
+                  </a:graphic>
+                </wp:anchor>
+              </w:drawing>
+            </w:r>
+          </w:p>
         </w:tc>
       </w:tr>
       <w:tr>
+        <w:trPr>
+          <w:trHeight w:val="2103"/>
+        </w:trPr>
         <w:tc>
           <w:tcPr>
-            <w:tcW w:w="2252" w:type="dxa"/>
+            <w:tcW w:w="4253" w:type="dxa"/>
+            <w:tcBorders>
+              <w:top w:val="single" w:sz="4" w:space="0" w:color="auto"/>
+              <w:left w:val="single" w:sz="4" w:space="0" w:color="auto"/>
+              <w:bottom w:val="single" w:sz="4" w:space="0" w:color="auto"/>
+            </w:tcBorders>
           </w:tcPr>
           <w:p>
-            <w:r>
+            <w:pPr>
+              <w:rPr>
+                <w:b/>
+                <w:sz w:val="28"/>
+                <w:szCs w:val="28"/>
+              </w:rPr>
+            </w:pPr>
+            <w:r>
+              <w:rPr>
+                <w:b/>
+                <w:sz w:val="28"/>
+                <w:szCs w:val="28"/>
+              </w:rPr>
               <w:t>Environment</w:t>
+            </w:r>
+          </w:p>
+          <w:p>
+            <w:pPr>
+              <w:rPr>
+                <w:sz w:val="28"/>
+                <w:szCs w:val="28"/>
+              </w:rPr>
+            </w:pPr>
+            <w:r>
+              <w:rPr>
+                <w:sz w:val="28"/>
+                <w:szCs w:val="28"/>
+              </w:rPr>
+              <w:t>Represent all the test environments that you have, thinking about those you might need as well</w:t>
+            </w:r>
+            <w:r>
+              <w:rPr>
+                <w:sz w:val="28"/>
+                <w:szCs w:val="28"/>
+              </w:rPr>
+              <w:t xml:space="preserve">. This should include your </w:t>
+            </w:r>
+            <w:r>
+              <w:rPr>
+                <w:sz w:val="28"/>
+                <w:szCs w:val="28"/>
+              </w:rPr>
+              <w:t>Production environment too.</w:t>
             </w:r>
           </w:p>
         </w:tc>
         <w:tc>
           <w:tcPr>
-            <w:tcW w:w="2252" w:type="dxa"/>
+            <w:tcW w:w="2546" w:type="dxa"/>
+            <w:tcBorders>
+              <w:top w:val="single" w:sz="4" w:space="0" w:color="auto"/>
+              <w:bottom w:val="single" w:sz="4" w:space="0" w:color="auto"/>
+              <w:right w:val="single" w:sz="4" w:space="0" w:color="auto"/>
+            </w:tcBorders>
           </w:tcPr>
-          <w:p/>
+          <w:p>
+            <w:pPr>
+              <w:rPr>
+                <w:b/>
+                <w:sz w:val="28"/>
+                <w:szCs w:val="28"/>
+              </w:rPr>
+            </w:pPr>
+            <w:r>
+              <w:rPr>
+                <w:b/>
+                <w:noProof/>
+                <w:sz w:val="28"/>
+                <w:szCs w:val="28"/>
+              </w:rPr>
+              <w:drawing>
+                <wp:anchor distT="0" distB="0" distL="114300" distR="114300" simplePos="0" relativeHeight="251660288" behindDoc="0" locked="0" layoutInCell="1" allowOverlap="1" wp14:anchorId="0282558B" wp14:editId="1CACDA25">
+                  <wp:simplePos x="0" y="0"/>
+                  <wp:positionH relativeFrom="margin">
+                    <wp:align>center</wp:align>
+                  </wp:positionH>
+                  <wp:positionV relativeFrom="margin">
+                    <wp:align>center</wp:align>
+                  </wp:positionV>
+                  <wp:extent cx="914400" cy="914400"/>
+                  <wp:effectExtent l="0" t="0" r="0" b="0"/>
+                  <wp:wrapSquare wrapText="bothSides"/>
+                  <wp:docPr id="9" name="Graphic 9" descr="Server"/>
+                  <wp:cNvGraphicFramePr>
+                    <a:graphicFrameLocks xmlns:a="http://schemas.openxmlformats.org/drawingml/2006/main" noChangeAspect="1"/>
+                  </wp:cNvGraphicFramePr>
+                  <a:graphic xmlns:a="http://schemas.openxmlformats.org/drawingml/2006/main">
+                    <a:graphicData uri="http://schemas.openxmlformats.org/drawingml/2006/picture">
+                      <pic:pic xmlns:pic="http://schemas.openxmlformats.org/drawingml/2006/picture">
+                        <pic:nvPicPr>
+                          <pic:cNvPr id="9" name="mediafile_g5dnJa.svg"/>
+                          <pic:cNvPicPr/>
+                        </pic:nvPicPr>
+                        <pic:blipFill>
+                          <a:blip r:embed="rId14">
+                            <a:extLst>
+                              <a:ext uri="{28A0092B-C50C-407E-A947-70E740481C1C}">
+                                <a14:useLocalDpi xmlns:a14="http://schemas.microsoft.com/office/drawing/2010/main" val="0"/>
+                              </a:ext>
+                              <a:ext uri="{96DAC541-7B7A-43D3-8B79-37D633B846F1}">
+                                <asvg:svgBlip xmlns:asvg="http://schemas.microsoft.com/office/drawing/2016/SVG/main" r:embed="rId15"/>
+                              </a:ext>
+                            </a:extLst>
+                          </a:blip>
+                          <a:stretch>
+                            <a:fillRect/>
+                          </a:stretch>
+                        </pic:blipFill>
+                        <pic:spPr>
+                          <a:xfrm>
+                            <a:off x="0" y="0"/>
+                            <a:ext cx="914400" cy="914400"/>
+                          </a:xfrm>
+                          <a:prstGeom prst="rect">
+                            <a:avLst/>
+                          </a:prstGeom>
+                        </pic:spPr>
+                      </pic:pic>
+                    </a:graphicData>
+                  </a:graphic>
+                </wp:anchor>
+              </w:drawing>
+            </w:r>
+          </w:p>
         </w:tc>
         <w:tc>
           <w:tcPr>
-            <w:tcW w:w="2253" w:type="dxa"/>
+            <w:tcW w:w="4116" w:type="dxa"/>
+            <w:tcBorders>
+              <w:top w:val="single" w:sz="4" w:space="0" w:color="auto"/>
+              <w:left w:val="single" w:sz="4" w:space="0" w:color="auto"/>
+              <w:bottom w:val="single" w:sz="4" w:space="0" w:color="auto"/>
+            </w:tcBorders>
           </w:tcPr>
-          <w:p/>
+          <w:p>
+            <w:pPr>
+              <w:rPr>
+                <w:b/>
+                <w:sz w:val="28"/>
+                <w:szCs w:val="28"/>
+              </w:rPr>
+            </w:pPr>
+            <w:r>
+              <w:rPr>
+                <w:b/>
+                <w:sz w:val="28"/>
+                <w:szCs w:val="28"/>
+              </w:rPr>
+              <w:t>Build</w:t>
+            </w:r>
+          </w:p>
+          <w:p>
+            <w:pPr>
+              <w:rPr>
+                <w:sz w:val="28"/>
+                <w:szCs w:val="28"/>
+              </w:rPr>
+            </w:pPr>
+            <w:r>
+              <w:rPr>
+                <w:sz w:val="28"/>
+                <w:szCs w:val="28"/>
+              </w:rPr>
+              <w:t>This stage is where we actually create the artefacts we need to deploy to our environments. This might be done using Maven for example for Java projects.</w:t>
+            </w:r>
+          </w:p>
         </w:tc>
         <w:tc>
           <w:tcPr>
-            <w:tcW w:w="2253" w:type="dxa"/>
+            <w:tcW w:w="2830" w:type="dxa"/>
+            <w:tcBorders>
+              <w:top w:val="single" w:sz="4" w:space="0" w:color="auto"/>
+              <w:bottom w:val="single" w:sz="4" w:space="0" w:color="auto"/>
+              <w:right w:val="single" w:sz="4" w:space="0" w:color="auto"/>
+            </w:tcBorders>
           </w:tcPr>
-          <w:p/>
+          <w:p>
+            <w:pPr>
+              <w:rPr>
+                <w:b/>
+                <w:sz w:val="28"/>
+                <w:szCs w:val="28"/>
+              </w:rPr>
+            </w:pPr>
+            <w:r>
+              <w:rPr>
+                <w:b/>
+                <w:noProof/>
+                <w:sz w:val="28"/>
+                <w:szCs w:val="28"/>
+              </w:rPr>
+              <w:drawing>
+                <wp:anchor distT="0" distB="0" distL="114300" distR="114300" simplePos="0" relativeHeight="251664384" behindDoc="0" locked="0" layoutInCell="1" allowOverlap="1" wp14:anchorId="395A3D0C" wp14:editId="520E2C15">
+                  <wp:simplePos x="0" y="0"/>
+                  <wp:positionH relativeFrom="margin">
+                    <wp:align>center</wp:align>
+                  </wp:positionH>
+                  <wp:positionV relativeFrom="margin">
+                    <wp:align>center</wp:align>
+                  </wp:positionV>
+                  <wp:extent cx="914400" cy="914400"/>
+                  <wp:effectExtent l="0" t="0" r="0" b="0"/>
+                  <wp:wrapSquare wrapText="bothSides"/>
+                  <wp:docPr id="6" name="Graphic 6" descr="Tools"/>
+                  <wp:cNvGraphicFramePr>
+                    <a:graphicFrameLocks xmlns:a="http://schemas.openxmlformats.org/drawingml/2006/main" noChangeAspect="1"/>
+                  </wp:cNvGraphicFramePr>
+                  <a:graphic xmlns:a="http://schemas.openxmlformats.org/drawingml/2006/main">
+                    <a:graphicData uri="http://schemas.openxmlformats.org/drawingml/2006/picture">
+                      <pic:pic xmlns:pic="http://schemas.openxmlformats.org/drawingml/2006/picture">
+                        <pic:nvPicPr>
+                          <pic:cNvPr id="6" name="mediafile_SETLK7.svg"/>
+                          <pic:cNvPicPr/>
+                        </pic:nvPicPr>
+                        <pic:blipFill>
+                          <a:blip r:embed="rId16">
+                            <a:extLst>
+                              <a:ext uri="{28A0092B-C50C-407E-A947-70E740481C1C}">
+                                <a14:useLocalDpi xmlns:a14="http://schemas.microsoft.com/office/drawing/2010/main" val="0"/>
+                              </a:ext>
+                              <a:ext uri="{96DAC541-7B7A-43D3-8B79-37D633B846F1}">
+                                <asvg:svgBlip xmlns:asvg="http://schemas.microsoft.com/office/drawing/2016/SVG/main" r:embed="rId17"/>
+                              </a:ext>
+                            </a:extLst>
+                          </a:blip>
+                          <a:stretch>
+                            <a:fillRect/>
+                          </a:stretch>
+                        </pic:blipFill>
+                        <pic:spPr>
+                          <a:xfrm>
+                            <a:off x="0" y="0"/>
+                            <a:ext cx="914400" cy="914400"/>
+                          </a:xfrm>
+                          <a:prstGeom prst="rect">
+                            <a:avLst/>
+                          </a:prstGeom>
+                        </pic:spPr>
+                      </pic:pic>
+                    </a:graphicData>
+                  </a:graphic>
+                </wp:anchor>
+              </w:drawing>
+            </w:r>
+          </w:p>
         </w:tc>
       </w:tr>
       <w:tr>
+        <w:trPr>
+          <w:trHeight w:val="1836"/>
+        </w:trPr>
         <w:tc>
           <w:tcPr>
-            <w:tcW w:w="2252" w:type="dxa"/>
+            <w:tcW w:w="4253" w:type="dxa"/>
+            <w:tcBorders>
+              <w:top w:val="single" w:sz="4" w:space="0" w:color="auto"/>
+              <w:left w:val="single" w:sz="4" w:space="0" w:color="auto"/>
+              <w:bottom w:val="single" w:sz="4" w:space="0" w:color="auto"/>
+            </w:tcBorders>
           </w:tcPr>
           <w:p>
-            <w:r>
+            <w:pPr>
+              <w:rPr>
+                <w:b/>
+                <w:sz w:val="28"/>
+                <w:szCs w:val="28"/>
+              </w:rPr>
+            </w:pPr>
+            <w:r>
+              <w:rPr>
+                <w:b/>
+                <w:sz w:val="28"/>
+                <w:szCs w:val="28"/>
+              </w:rPr>
               <w:t>Testing Type</w:t>
+            </w:r>
+          </w:p>
+          <w:p>
+            <w:pPr>
+              <w:rPr>
+                <w:sz w:val="28"/>
+                <w:szCs w:val="28"/>
+              </w:rPr>
+            </w:pPr>
+            <w:r>
+              <w:rPr>
+                <w:sz w:val="28"/>
+                <w:szCs w:val="28"/>
+              </w:rPr>
+              <w:t>A pipeline is designed to prove a build is ready for deployment to your customers. Which types of testing would you like to do in order to determine this?</w:t>
             </w:r>
           </w:p>
         </w:tc>
         <w:tc>
           <w:tcPr>
-            <w:tcW w:w="2252" w:type="dxa"/>
+            <w:tcW w:w="2546" w:type="dxa"/>
+            <w:tcBorders>
+              <w:top w:val="single" w:sz="4" w:space="0" w:color="auto"/>
+              <w:bottom w:val="single" w:sz="4" w:space="0" w:color="auto"/>
+              <w:right w:val="single" w:sz="4" w:space="0" w:color="auto"/>
+            </w:tcBorders>
           </w:tcPr>
-          <w:p/>
+          <w:p>
+            <w:pPr>
+              <w:rPr>
+                <w:b/>
+                <w:sz w:val="28"/>
+                <w:szCs w:val="28"/>
+              </w:rPr>
+            </w:pPr>
+            <w:r>
+              <w:rPr>
+                <w:b/>
+                <w:noProof/>
+                <w:sz w:val="28"/>
+                <w:szCs w:val="28"/>
+              </w:rPr>
+              <w:drawing>
+                <wp:anchor distT="0" distB="0" distL="114300" distR="114300" simplePos="0" relativeHeight="251661312" behindDoc="0" locked="0" layoutInCell="1" allowOverlap="1" wp14:anchorId="3FF6B217" wp14:editId="3785F44B">
+                  <wp:simplePos x="0" y="0"/>
+                  <wp:positionH relativeFrom="margin">
+                    <wp:align>center</wp:align>
+                  </wp:positionH>
+                  <wp:positionV relativeFrom="margin">
+                    <wp:align>center</wp:align>
+                  </wp:positionV>
+                  <wp:extent cx="914400" cy="914400"/>
+                  <wp:effectExtent l="0" t="0" r="0" b="0"/>
+                  <wp:wrapSquare wrapText="bothSides"/>
+                  <wp:docPr id="11" name="Graphic 11" descr="Repeat"/>
+                  <wp:cNvGraphicFramePr>
+                    <a:graphicFrameLocks xmlns:a="http://schemas.openxmlformats.org/drawingml/2006/main" noChangeAspect="1"/>
+                  </wp:cNvGraphicFramePr>
+                  <a:graphic xmlns:a="http://schemas.openxmlformats.org/drawingml/2006/main">
+                    <a:graphicData uri="http://schemas.openxmlformats.org/drawingml/2006/picture">
+                      <pic:pic xmlns:pic="http://schemas.openxmlformats.org/drawingml/2006/picture">
+                        <pic:nvPicPr>
+                          <pic:cNvPr id="11" name="mediafile_sksZuN.svg"/>
+                          <pic:cNvPicPr/>
+                        </pic:nvPicPr>
+                        <pic:blipFill>
+                          <a:blip r:embed="rId18">
+                            <a:extLst>
+                              <a:ext uri="{28A0092B-C50C-407E-A947-70E740481C1C}">
+                                <a14:useLocalDpi xmlns:a14="http://schemas.microsoft.com/office/drawing/2010/main" val="0"/>
+                              </a:ext>
+                              <a:ext uri="{96DAC541-7B7A-43D3-8B79-37D633B846F1}">
+                                <asvg:svgBlip xmlns:asvg="http://schemas.microsoft.com/office/drawing/2016/SVG/main" r:embed="rId19"/>
+                              </a:ext>
+                            </a:extLst>
+                          </a:blip>
+                          <a:stretch>
+                            <a:fillRect/>
+                          </a:stretch>
+                        </pic:blipFill>
+                        <pic:spPr>
+                          <a:xfrm>
+                            <a:off x="0" y="0"/>
+                            <a:ext cx="914400" cy="914400"/>
+                          </a:xfrm>
+                          <a:prstGeom prst="rect">
+                            <a:avLst/>
+                          </a:prstGeom>
+                        </pic:spPr>
+                      </pic:pic>
+                    </a:graphicData>
+                  </a:graphic>
+                </wp:anchor>
+              </w:drawing>
+            </w:r>
+          </w:p>
         </w:tc>
         <w:tc>
           <w:tcPr>
-            <w:tcW w:w="2253" w:type="dxa"/>
+            <w:tcW w:w="4116" w:type="dxa"/>
+            <w:tcBorders>
+              <w:top w:val="single" w:sz="4" w:space="0" w:color="auto"/>
+              <w:left w:val="single" w:sz="4" w:space="0" w:color="auto"/>
+              <w:bottom w:val="single" w:sz="4" w:space="0" w:color="auto"/>
+            </w:tcBorders>
           </w:tcPr>
-          <w:p/>
+          <w:p>
+            <w:pPr>
+              <w:rPr>
+                <w:b/>
+                <w:sz w:val="28"/>
+                <w:szCs w:val="28"/>
+              </w:rPr>
+            </w:pPr>
+            <w:r>
+              <w:rPr>
+                <w:b/>
+                <w:sz w:val="28"/>
+                <w:szCs w:val="28"/>
+              </w:rPr>
+              <w:t>Decision Point</w:t>
+            </w:r>
+          </w:p>
+          <w:p>
+            <w:pPr>
+              <w:rPr>
+                <w:sz w:val="28"/>
+                <w:szCs w:val="28"/>
+              </w:rPr>
+            </w:pPr>
+            <w:r>
+              <w:rPr>
+                <w:sz w:val="28"/>
+                <w:szCs w:val="28"/>
+              </w:rPr>
+              <w:t>Each pipeline will have decision points where we might stop to consider progressing on the path to Production. We might need to study some performance testing results for example.</w:t>
+            </w:r>
+          </w:p>
         </w:tc>
         <w:tc>
           <w:tcPr>
-            <w:tcW w:w="2253" w:type="dxa"/>
+            <w:tcW w:w="2830" w:type="dxa"/>
+            <w:tcBorders>
+              <w:top w:val="single" w:sz="4" w:space="0" w:color="auto"/>
+              <w:bottom w:val="single" w:sz="4" w:space="0" w:color="auto"/>
+              <w:right w:val="single" w:sz="4" w:space="0" w:color="auto"/>
+            </w:tcBorders>
           </w:tcPr>
-          <w:p/>
+          <w:p>
+            <w:pPr>
+              <w:rPr>
+                <w:b/>
+                <w:sz w:val="28"/>
+                <w:szCs w:val="28"/>
+              </w:rPr>
+            </w:pPr>
+            <w:r>
+              <w:rPr>
+                <w:b/>
+                <w:noProof/>
+                <w:sz w:val="28"/>
+                <w:szCs w:val="28"/>
+              </w:rPr>
+              <w:drawing>
+                <wp:anchor distT="0" distB="0" distL="114300" distR="114300" simplePos="0" relativeHeight="251665408" behindDoc="0" locked="0" layoutInCell="1" allowOverlap="1" wp14:anchorId="536CC1A2" wp14:editId="22964B99">
+                  <wp:simplePos x="0" y="0"/>
+                  <wp:positionH relativeFrom="margin">
+                    <wp:align>center</wp:align>
+                  </wp:positionH>
+                  <wp:positionV relativeFrom="margin">
+                    <wp:align>center</wp:align>
+                  </wp:positionV>
+                  <wp:extent cx="914400" cy="914400"/>
+                  <wp:effectExtent l="0" t="0" r="0" b="0"/>
+                  <wp:wrapSquare wrapText="bothSides"/>
+                  <wp:docPr id="12" name="Graphic 12" descr="Users"/>
+                  <wp:cNvGraphicFramePr>
+                    <a:graphicFrameLocks xmlns:a="http://schemas.openxmlformats.org/drawingml/2006/main" noChangeAspect="1"/>
+                  </wp:cNvGraphicFramePr>
+                  <a:graphic xmlns:a="http://schemas.openxmlformats.org/drawingml/2006/main">
+                    <a:graphicData uri="http://schemas.openxmlformats.org/drawingml/2006/picture">
+                      <pic:pic xmlns:pic="http://schemas.openxmlformats.org/drawingml/2006/picture">
+                        <pic:nvPicPr>
+                          <pic:cNvPr id="12" name="mediafile_KCzfeJ.svg"/>
+                          <pic:cNvPicPr/>
+                        </pic:nvPicPr>
+                        <pic:blipFill>
+                          <a:blip r:embed="rId20">
+                            <a:extLst>
+                              <a:ext uri="{28A0092B-C50C-407E-A947-70E740481C1C}">
+                                <a14:useLocalDpi xmlns:a14="http://schemas.microsoft.com/office/drawing/2010/main" val="0"/>
+                              </a:ext>
+                              <a:ext uri="{96DAC541-7B7A-43D3-8B79-37D633B846F1}">
+                                <asvg:svgBlip xmlns:asvg="http://schemas.microsoft.com/office/drawing/2016/SVG/main" r:embed="rId21"/>
+                              </a:ext>
+                            </a:extLst>
+                          </a:blip>
+                          <a:stretch>
+                            <a:fillRect/>
+                          </a:stretch>
+                        </pic:blipFill>
+                        <pic:spPr>
+                          <a:xfrm>
+                            <a:off x="0" y="0"/>
+                            <a:ext cx="914400" cy="914400"/>
+                          </a:xfrm>
+                          <a:prstGeom prst="rect">
+                            <a:avLst/>
+                          </a:prstGeom>
+                        </pic:spPr>
+                      </pic:pic>
+                    </a:graphicData>
+                  </a:graphic>
+                </wp:anchor>
+              </w:drawing>
+            </w:r>
+          </w:p>
         </w:tc>
+        <w:bookmarkStart w:id="0" w:name="_GoBack"/>
+        <w:bookmarkEnd w:id="0"/>
       </w:tr>
     </w:tbl>
-    <w:p/>
+    <w:p>
+      <w:pPr>
+        <w:rPr>
+          <w:b/>
+          <w:sz w:val="28"/>
+          <w:szCs w:val="28"/>
+        </w:rPr>
+      </w:pPr>
+    </w:p>
     <w:sectPr>
-      <w:headerReference w:type="default" r:id="rId6"/>
-      <w:pgSz w:w="11900" w:h="16840"/>
+      <w:headerReference w:type="default" r:id="rId22"/>
+      <w:pgSz w:w="16820" w:h="11900" w:orient="landscape"/>
       <w:pgMar w:top="1440" w:right="1440" w:bottom="1440" w:left="1440" w:header="720" w:footer="720" w:gutter="0"/>
       <w:cols w:space="720"/>
       <w:docGrid w:linePitch="360"/>
@@ -598,6 +1542,9 @@
   <w:style w:type="paragraph" w:default="1" w:styleId="Normal">
     <w:name w:val="Normal"/>
     <w:qFormat/>
+    <w:rPr>
+      <w:rFonts w:eastAsiaTheme="minorEastAsia"/>
+    </w:rPr>
   </w:style>
   <w:style w:type="character" w:default="1" w:styleId="DefaultParagraphFont">
     <w:name w:val="Default Paragraph Font"/>
@@ -683,6 +1630,33 @@
     <w:link w:val="Footer"/>
     <w:uiPriority w:val="99"/>
     <w:rsid w:val="00097E57"/>
+  </w:style>
+  <w:style w:type="paragraph" w:styleId="BalloonText">
+    <w:name w:val="Balloon Text"/>
+    <w:basedOn w:val="Normal"/>
+    <w:link w:val="BalloonTextChar"/>
+    <w:uiPriority w:val="99"/>
+    <w:semiHidden/>
+    <w:unhideWhenUsed/>
+    <w:rsid w:val="009B44E5"/>
+    <w:rPr>
+      <w:rFonts w:ascii="Times New Roman" w:hAnsi="Times New Roman" w:cs="Times New Roman"/>
+      <w:sz w:val="18"/>
+      <w:szCs w:val="18"/>
+    </w:rPr>
+  </w:style>
+  <w:style w:type="character" w:customStyle="1" w:styleId="BalloonTextChar">
+    <w:name w:val="Balloon Text Char"/>
+    <w:basedOn w:val="DefaultParagraphFont"/>
+    <w:link w:val="BalloonText"/>
+    <w:uiPriority w:val="99"/>
+    <w:semiHidden/>
+    <w:rsid w:val="009B44E5"/>
+    <w:rPr>
+      <w:rFonts w:ascii="Times New Roman" w:eastAsiaTheme="minorEastAsia" w:hAnsi="Times New Roman" w:cs="Times New Roman"/>
+      <w:sz w:val="18"/>
+      <w:szCs w:val="18"/>
+    </w:rPr>
   </w:style>
 </w:styles>
 </file>

</xml_diff>